<commit_message>
Update reference docx and add it to the function
</commit_message>
<xml_diff>
--- a/lambda_document/reference.docx
+++ b/lambda_document/reference.docx
@@ -16,7 +16,7 @@
     <w:sectPr>
       <w:type w:val="nextPage"/>
       <w:pgSz w:w="12240" w:h="15840"/>
-      <w:pgMar w:left="1800" w:right="1800" w:header="0" w:top="1440" w:footer="0" w:bottom="1440" w:gutter="0"/>
+      <w:pgMar w:left="1417" w:right="1417" w:header="0" w:top="1417" w:footer="0" w:bottom="1417" w:gutter="0"/>
       <w:pgNumType w:fmt="decimal"/>
       <w:formProt w:val="false"/>
       <w:textDirection w:val="lrTb"/>
@@ -562,7 +562,7 @@
     </w:pPr>
     <w:rPr>
       <w:rFonts w:ascii="arial" w:hAnsi="arial"/>
-      <w:sz w:val="22"/>
+      <w:sz w:val="20"/>
     </w:rPr>
   </w:style>
   <w:style w:type="paragraph" w:styleId="List">

</xml_diff>